<commit_message>
Inserito file excel Trade Republic.
</commit_message>
<xml_diff>
--- a/Finance.docx
+++ b/Finance.docx
@@ -4,6 +4,15 @@
   <w:body>
     <w:sdt>
       <w:sdtPr>
+        <w:rPr>
+          <w:rFonts w:asciiTheme="minorHAnsi" w:eastAsiaTheme="minorHAnsi" w:hAnsiTheme="minorHAnsi" w:cstheme="minorBidi"/>
+          <w:color w:val="auto"/>
+          <w:kern w:val="2"/>
+          <w:sz w:val="22"/>
+          <w:szCs w:val="22"/>
+          <w:lang w:eastAsia="en-US"/>
+          <w14:ligatures w14:val="standardContextual"/>
+        </w:rPr>
         <w:id w:val="273138259"/>
         <w:docPartObj>
           <w:docPartGallery w:val="Table of Contents"/>
@@ -12,15 +21,8 @@
       </w:sdtPr>
       <w:sdtEndPr>
         <w:rPr>
-          <w:rFonts w:asciiTheme="minorHAnsi" w:eastAsiaTheme="minorHAnsi" w:hAnsiTheme="minorHAnsi" w:cstheme="minorBidi"/>
-          <w:b/>
-          <w:bCs/>
-          <w:color w:val="auto"/>
-          <w:kern w:val="2"/>
-          <w:sz w:val="22"/>
-          <w:szCs w:val="22"/>
-          <w:lang w:eastAsia="en-US"/>
-          <w14:ligatures w14:val="standardContextual"/>
+          <w:b/>
+          <w:bCs/>
         </w:rPr>
       </w:sdtEndPr>
       <w:sdtContent>
@@ -53,11 +55,81 @@
           <w:r>
             <w:fldChar w:fldCharType="separate"/>
           </w:r>
-          <w:hyperlink w:anchor="_Toc161667306" w:history="1">
+          <w:hyperlink w:anchor="_Toc161999274" w:history="1">
             <w:r>
               <w:rPr>
                 <w:rStyle w:val="Collegamentoipertestuale"/>
                 <w:noProof/>
+              </w:rPr>
+              <w:t>Compensazione tra minusvalenze e plusvalenze</w:t>
+            </w:r>
+            <w:r>
+              <w:rPr>
+                <w:noProof/>
+                <w:webHidden/>
+              </w:rPr>
+              <w:tab/>
+            </w:r>
+            <w:r>
+              <w:rPr>
+                <w:noProof/>
+                <w:webHidden/>
+              </w:rPr>
+              <w:fldChar w:fldCharType="begin"/>
+            </w:r>
+            <w:r>
+              <w:rPr>
+                <w:noProof/>
+                <w:webHidden/>
+              </w:rPr>
+              <w:instrText xml:space="preserve"> PAGEREF _Toc161999274 \h </w:instrText>
+            </w:r>
+            <w:r>
+              <w:rPr>
+                <w:noProof/>
+                <w:webHidden/>
+              </w:rPr>
+            </w:r>
+            <w:r>
+              <w:rPr>
+                <w:noProof/>
+                <w:webHidden/>
+              </w:rPr>
+              <w:fldChar w:fldCharType="separate"/>
+            </w:r>
+            <w:r>
+              <w:rPr>
+                <w:noProof/>
+                <w:webHidden/>
+              </w:rPr>
+              <w:t>2</w:t>
+            </w:r>
+            <w:r>
+              <w:rPr>
+                <w:noProof/>
+                <w:webHidden/>
+              </w:rPr>
+              <w:fldChar w:fldCharType="end"/>
+            </w:r>
+          </w:hyperlink>
+        </w:p>
+        <w:p>
+          <w:pPr>
+            <w:pStyle w:val="Sommario1"/>
+            <w:tabs>
+              <w:tab w:val="right" w:leader="dot" w:pos="9628"/>
+            </w:tabs>
+            <w:rPr>
+              <w:rFonts w:eastAsiaTheme="minorEastAsia"/>
+              <w:noProof/>
+              <w:lang w:eastAsia="it-IT"/>
+            </w:rPr>
+          </w:pPr>
+          <w:hyperlink w:anchor="_Toc161999275" w:history="1">
+            <w:r>
+              <w:rPr>
+                <w:rStyle w:val="Collegamentoipertestuale"/>
+                <w:noProof/>
                 <w:lang w:val="en-US"/>
               </w:rPr>
               <w:t>How to read Financial Statements</w:t>
@@ -81,7 +153,7 @@
                 <w:noProof/>
                 <w:webHidden/>
               </w:rPr>
-              <w:instrText xml:space="preserve"> PAGEREF _Toc161667306 \h </w:instrText>
+              <w:instrText xml:space="preserve"> PAGEREF _Toc161999275 \h </w:instrText>
             </w:r>
             <w:r>
               <w:rPr>
@@ -124,7 +196,7 @@
               <w:lang w:eastAsia="it-IT"/>
             </w:rPr>
           </w:pPr>
-          <w:hyperlink w:anchor="_Toc161667307" w:history="1">
+          <w:hyperlink w:anchor="_Toc161999276" w:history="1">
             <w:r>
               <w:rPr>
                 <w:rStyle w:val="Collegamentoipertestuale"/>
@@ -152,7 +224,7 @@
                 <w:noProof/>
                 <w:webHidden/>
               </w:rPr>
-              <w:instrText xml:space="preserve"> PAGEREF _Toc161667307 \h </w:instrText>
+              <w:instrText xml:space="preserve"> PAGEREF _Toc161999276 \h </w:instrText>
             </w:r>
             <w:r>
               <w:rPr>
@@ -195,7 +267,7 @@
               <w:lang w:eastAsia="it-IT"/>
             </w:rPr>
           </w:pPr>
-          <w:hyperlink w:anchor="_Toc161667308" w:history="1">
+          <w:hyperlink w:anchor="_Toc161999277" w:history="1">
             <w:r>
               <w:rPr>
                 <w:rStyle w:val="Collegamentoipertestuale"/>
@@ -223,7 +295,7 @@
                 <w:noProof/>
                 <w:webHidden/>
               </w:rPr>
-              <w:instrText xml:space="preserve"> PAGEREF _Toc161667308 \h </w:instrText>
+              <w:instrText xml:space="preserve"> PAGEREF _Toc161999277 \h </w:instrText>
             </w:r>
             <w:r>
               <w:rPr>
@@ -266,30 +338,14 @@
               <w:lang w:eastAsia="it-IT"/>
             </w:rPr>
           </w:pPr>
-          <w:hyperlink w:anchor="_Toc161667309" w:history="1">
+          <w:hyperlink w:anchor="_Toc161999278" w:history="1">
             <w:r>
               <w:rPr>
                 <w:rStyle w:val="Collegamentoipertestuale"/>
                 <w:noProof/>
                 <w:lang w:val="en-US"/>
               </w:rPr>
-              <w:t>Cash Flow Sta</w:t>
-            </w:r>
-            <w:r>
-              <w:rPr>
-                <w:rStyle w:val="Collegamentoipertestuale"/>
-                <w:noProof/>
-                <w:lang w:val="en-US"/>
-              </w:rPr>
-              <w:t>t</w:t>
-            </w:r>
-            <w:r>
-              <w:rPr>
-                <w:rStyle w:val="Collegamentoipertestuale"/>
-                <w:noProof/>
-                <w:lang w:val="en-US"/>
-              </w:rPr>
-              <w:t>ement</w:t>
+              <w:t>Cash Flow Statement</w:t>
             </w:r>
             <w:r>
               <w:rPr>
@@ -310,7 +366,7 @@
                 <w:noProof/>
                 <w:webHidden/>
               </w:rPr>
-              <w:instrText xml:space="preserve"> PAGEREF _Toc161667309 \h </w:instrText>
+              <w:instrText xml:space="preserve"> PAGEREF _Toc161999278 \h </w:instrText>
             </w:r>
             <w:r>
               <w:rPr>
@@ -353,7 +409,7 @@
               <w:lang w:eastAsia="it-IT"/>
             </w:rPr>
           </w:pPr>
-          <w:hyperlink w:anchor="_Toc161667310" w:history="1">
+          <w:hyperlink w:anchor="_Toc161999279" w:history="1">
             <w:r>
               <w:rPr>
                 <w:rStyle w:val="Collegamentoipertestuale"/>
@@ -381,7 +437,7 @@
                 <w:noProof/>
                 <w:webHidden/>
               </w:rPr>
-              <w:instrText xml:space="preserve"> PAGEREF _Toc161667310 \h </w:instrText>
+              <w:instrText xml:space="preserve"> PAGEREF _Toc161999279 \h </w:instrText>
             </w:r>
             <w:r>
               <w:rPr>
@@ -424,7 +480,7 @@
               <w:lang w:eastAsia="it-IT"/>
             </w:rPr>
           </w:pPr>
-          <w:hyperlink w:anchor="_Toc161667311" w:history="1">
+          <w:hyperlink w:anchor="_Toc161999280" w:history="1">
             <w:r>
               <w:rPr>
                 <w:rStyle w:val="Collegamentoipertestuale"/>
@@ -452,7 +508,7 @@
                 <w:noProof/>
                 <w:webHidden/>
               </w:rPr>
-              <w:instrText xml:space="preserve"> PAGEREF _Toc161667311 \h </w:instrText>
+              <w:instrText xml:space="preserve"> PAGEREF _Toc161999280 \h </w:instrText>
             </w:r>
             <w:r>
               <w:rPr>
@@ -495,7 +551,7 @@
               <w:lang w:eastAsia="it-IT"/>
             </w:rPr>
           </w:pPr>
-          <w:hyperlink w:anchor="_Toc161667312" w:history="1">
+          <w:hyperlink w:anchor="_Toc161999281" w:history="1">
             <w:r>
               <w:rPr>
                 <w:rStyle w:val="Collegamentoipertestuale"/>
@@ -522,7 +578,7 @@
                 <w:noProof/>
                 <w:webHidden/>
               </w:rPr>
-              <w:instrText xml:space="preserve"> PAGEREF _Toc161667312 \h </w:instrText>
+              <w:instrText xml:space="preserve"> PAGEREF _Toc161999281 \h </w:instrText>
             </w:r>
             <w:r>
               <w:rPr>
@@ -565,7 +621,7 @@
               <w:lang w:eastAsia="it-IT"/>
             </w:rPr>
           </w:pPr>
-          <w:hyperlink w:anchor="_Toc161667313" w:history="1">
+          <w:hyperlink w:anchor="_Toc161999282" w:history="1">
             <w:r>
               <w:rPr>
                 <w:rStyle w:val="Collegamentoipertestuale"/>
@@ -592,7 +648,7 @@
                 <w:noProof/>
                 <w:webHidden/>
               </w:rPr>
-              <w:instrText xml:space="preserve"> PAGEREF _Toc161667313 \h </w:instrText>
+              <w:instrText xml:space="preserve"> PAGEREF _Toc161999282 \h </w:instrText>
             </w:r>
             <w:r>
               <w:rPr>
@@ -635,7 +691,7 @@
               <w:lang w:eastAsia="it-IT"/>
             </w:rPr>
           </w:pPr>
-          <w:hyperlink w:anchor="_Toc161667314" w:history="1">
+          <w:hyperlink w:anchor="_Toc161999283" w:history="1">
             <w:r>
               <w:rPr>
                 <w:rStyle w:val="Collegamentoipertestuale"/>
@@ -662,7 +718,7 @@
                 <w:noProof/>
                 <w:webHidden/>
               </w:rPr>
-              <w:instrText xml:space="preserve"> PAGEREF _Toc161667314 \h </w:instrText>
+              <w:instrText xml:space="preserve"> PAGEREF _Toc161999283 \h </w:instrText>
             </w:r>
             <w:r>
               <w:rPr>
@@ -682,7 +738,7 @@
                 <w:noProof/>
                 <w:webHidden/>
               </w:rPr>
-              <w:t>3</w:t>
+              <w:t>4</w:t>
             </w:r>
             <w:r>
               <w:rPr>
@@ -705,7 +761,7 @@
               <w:lang w:eastAsia="it-IT"/>
             </w:rPr>
           </w:pPr>
-          <w:hyperlink w:anchor="_Toc161667315" w:history="1">
+          <w:hyperlink w:anchor="_Toc161999284" w:history="1">
             <w:r>
               <w:rPr>
                 <w:rStyle w:val="Collegamentoipertestuale"/>
@@ -733,7 +789,7 @@
                 <w:noProof/>
                 <w:webHidden/>
               </w:rPr>
-              <w:instrText xml:space="preserve"> PAGEREF _Toc161667315 \h </w:instrText>
+              <w:instrText xml:space="preserve"> PAGEREF _Toc161999284 \h </w:instrText>
             </w:r>
             <w:r>
               <w:rPr>
@@ -797,21 +853,45 @@
     <w:p>
       <w:pPr>
         <w:pStyle w:val="Titolo1"/>
+      </w:pPr>
+      <w:bookmarkStart w:id="0" w:name="_Toc161999274"/>
+      <w:r>
+        <w:lastRenderedPageBreak/>
+        <w:t>Compensazione tra minusvalenze e p</w:t>
+      </w:r>
+      <w:r>
+        <w:t>lusvalenze</w:t>
+      </w:r>
+      <w:bookmarkEnd w:id="0"/>
+    </w:p>
+    <w:p>
+      <w:hyperlink r:id="rId6" w:history="1">
+        <w:r>
+          <w:rPr>
+            <w:rStyle w:val="Collegamentoipertestuale"/>
+          </w:rPr>
+          <w:t>Compensazione minusvalenze pregresse (soldiexpert.com)</w:t>
+        </w:r>
+      </w:hyperlink>
+    </w:p>
+    <w:p/>
+    <w:p>
+      <w:pPr>
+        <w:pStyle w:val="Titolo1"/>
         <w:spacing w:before="0"/>
         <w:jc w:val="both"/>
         <w:rPr>
           <w:lang w:val="en-US"/>
         </w:rPr>
       </w:pPr>
-      <w:bookmarkStart w:id="0" w:name="_Toc161667306"/>
-      <w:r>
-        <w:rPr>
-          <w:lang w:val="en-US"/>
-        </w:rPr>
-        <w:lastRenderedPageBreak/>
+      <w:bookmarkStart w:id="1" w:name="_Toc161999275"/>
+      <w:r>
+        <w:rPr>
+          <w:lang w:val="en-US"/>
+        </w:rPr>
         <w:t>How to read Financial Statements</w:t>
       </w:r>
-      <w:bookmarkEnd w:id="0"/>
+      <w:bookmarkEnd w:id="1"/>
     </w:p>
     <w:p>
       <w:pPr>
@@ -821,7 +901,7 @@
           <w:lang w:val="en-US"/>
         </w:rPr>
       </w:pPr>
-      <w:hyperlink r:id="rId6" w:history="1">
+      <w:hyperlink r:id="rId7" w:history="1">
         <w:r>
           <w:rPr>
             <w:rStyle w:val="Collegamentoipertestuale"/>
@@ -848,7 +928,7 @@
           <w:lang w:val="en-US"/>
         </w:rPr>
       </w:pPr>
-      <w:bookmarkStart w:id="1" w:name="_Toc161667307"/>
+      <w:bookmarkStart w:id="2" w:name="_Toc161999276"/>
       <w:r>
         <w:rPr>
           <w:lang w:val="en-US"/>
@@ -861,7 +941,7 @@
         </w:rPr>
         <w:t>ance Sheet</w:t>
       </w:r>
-      <w:bookmarkEnd w:id="1"/>
+      <w:bookmarkEnd w:id="2"/>
     </w:p>
     <w:p>
       <w:pPr>
@@ -934,7 +1014,7 @@
           <w:lang w:val="en-US"/>
         </w:rPr>
       </w:pPr>
-      <w:hyperlink r:id="rId7" w:history="1">
+      <w:hyperlink r:id="rId8" w:history="1">
         <w:r>
           <w:rPr>
             <w:rStyle w:val="Collegamentoipertestuale"/>
@@ -965,14 +1045,14 @@
           <w:lang w:val="en-US"/>
         </w:rPr>
       </w:pPr>
-      <w:bookmarkStart w:id="2" w:name="_Toc161667308"/>
+      <w:bookmarkStart w:id="3" w:name="_Toc161999277"/>
       <w:r>
         <w:rPr>
           <w:lang w:val="en-US"/>
         </w:rPr>
         <w:t>Income Statement</w:t>
       </w:r>
-      <w:bookmarkEnd w:id="2"/>
+      <w:bookmarkEnd w:id="3"/>
     </w:p>
     <w:p>
       <w:pPr>
@@ -1545,7 +1625,7 @@
           <w:lang w:val="en-US"/>
         </w:rPr>
       </w:pPr>
-      <w:hyperlink r:id="rId8" w:history="1">
+      <w:hyperlink r:id="rId9" w:history="1">
         <w:r>
           <w:rPr>
             <w:rStyle w:val="Collegamentoipertestuale"/>
@@ -1572,7 +1652,7 @@
           <w:lang w:val="en-US"/>
         </w:rPr>
       </w:pPr>
-      <w:hyperlink r:id="rId9" w:history="1">
+      <w:hyperlink r:id="rId10" w:history="1">
         <w:r>
           <w:rPr>
             <w:rStyle w:val="Collegamentoipertestuale"/>
@@ -1599,14 +1679,14 @@
           <w:lang w:val="en-US"/>
         </w:rPr>
       </w:pPr>
-      <w:bookmarkStart w:id="3" w:name="_Toc161667309"/>
+      <w:bookmarkStart w:id="4" w:name="_Toc161999278"/>
       <w:r>
         <w:rPr>
           <w:lang w:val="en-US"/>
         </w:rPr>
         <w:t>Cash Flow Statement</w:t>
       </w:r>
-      <w:bookmarkEnd w:id="3"/>
+      <w:bookmarkEnd w:id="4"/>
     </w:p>
     <w:p>
       <w:pPr>
@@ -1858,6 +1938,7 @@
           <w:i/>
           <w:iCs/>
         </w:rPr>
+        <w:lastRenderedPageBreak/>
         <w:t>Cash profit</w:t>
       </w:r>
       <w:r>
@@ -1893,7 +1974,6 @@
         <w:jc w:val="both"/>
       </w:pPr>
       <w:r>
-        <w:lastRenderedPageBreak/>
         <w:t xml:space="preserve">Un’azienda che ha un </w:t>
       </w:r>
       <w:r>
@@ -1991,181 +2071,6 @@
       </w:r>
       <w:r>
         <w:t>.</w:t>
-      </w:r>
-    </w:p>
-    <w:p>
-      <w:pPr>
-        <w:jc w:val="both"/>
-        <w:rPr>
-          <w:lang w:val="en-US"/>
-        </w:rPr>
-      </w:pPr>
-      <w:hyperlink r:id="rId10" w:history="1">
-        <w:r>
-          <w:rPr>
-            <w:rStyle w:val="Collegamentoipertestuale"/>
-            <w:lang w:val="en-US"/>
-          </w:rPr>
-          <w:t>How to Read &amp; Understand a</w:t>
-        </w:r>
-        <w:r>
-          <w:rPr>
-            <w:rStyle w:val="Collegamentoipertestuale"/>
-            <w:lang w:val="en-US"/>
-          </w:rPr>
-          <w:t xml:space="preserve"> </w:t>
-        </w:r>
-        <w:r>
-          <w:rPr>
-            <w:rStyle w:val="Collegamentoipertestuale"/>
-            <w:lang w:val="en-US"/>
-          </w:rPr>
-          <w:t>Cash Flow Statement | HBS Online</w:t>
-        </w:r>
-      </w:hyperlink>
-    </w:p>
-    <w:p>
-      <w:pPr>
-        <w:jc w:val="both"/>
-        <w:rPr>
-          <w:lang w:val="en-US"/>
-        </w:rPr>
-      </w:pPr>
-    </w:p>
-    <w:p>
-      <w:pPr>
-        <w:pStyle w:val="Titolo2"/>
-        <w:jc w:val="both"/>
-        <w:rPr>
-          <w:lang w:val="en-US"/>
-        </w:rPr>
-      </w:pPr>
-      <w:bookmarkStart w:id="4" w:name="_Toc161667310"/>
-      <w:r>
-        <w:rPr>
-          <w:lang w:val="en-US"/>
-        </w:rPr>
-        <w:t>How to Read an Annual Report</w:t>
-      </w:r>
-      <w:bookmarkEnd w:id="4"/>
-    </w:p>
-    <w:p>
-      <w:pPr>
-        <w:jc w:val="both"/>
-      </w:pPr>
-      <w:r>
-        <w:t xml:space="preserve">Oltre ad ogni </w:t>
-      </w:r>
-      <w:proofErr w:type="spellStart"/>
-      <w:r>
-        <w:rPr>
-          <w:i/>
-          <w:iCs/>
-        </w:rPr>
-        <w:t>annual</w:t>
-      </w:r>
-      <w:proofErr w:type="spellEnd"/>
-      <w:r>
-        <w:rPr>
-          <w:i/>
-          <w:iCs/>
-        </w:rPr>
-        <w:t xml:space="preserve"> report</w:t>
-      </w:r>
-      <w:r>
-        <w:t>,</w:t>
-      </w:r>
-      <w:r>
-        <w:t xml:space="preserve"> ogni azienda americana deve fornire </w:t>
-      </w:r>
-      <w:proofErr w:type="spellStart"/>
-      <w:r>
-        <w:t>all</w:t>
-      </w:r>
-      <w:proofErr w:type="spellEnd"/>
-      <w:r>
-        <w:t xml:space="preserve"> SEC un documento denominato </w:t>
-      </w:r>
-      <w:r>
-        <w:rPr>
-          <w:b/>
-          <w:bCs/>
-          <w:i/>
-          <w:iCs/>
-        </w:rPr>
-        <w:t>10-K</w:t>
-      </w:r>
-      <w:r>
-        <w:t>, il quale è un documento particolarmente dettagliato che permette di dare a tutti gli investitori delle informazioni sullo status finanziario dell’azienda.</w:t>
-      </w:r>
-    </w:p>
-    <w:p>
-      <w:pPr>
-        <w:jc w:val="both"/>
-      </w:pPr>
-      <w:r>
-        <w:t xml:space="preserve">Il report </w:t>
-      </w:r>
-      <w:r>
-        <w:rPr>
-          <w:b/>
-          <w:bCs/>
-          <w:i/>
-          <w:iCs/>
-        </w:rPr>
-        <w:t xml:space="preserve">10-K </w:t>
-      </w:r>
-      <w:r>
-        <w:t>deve seguire delle linee guida fornite dalla SEC</w:t>
-      </w:r>
-      <w:r>
-        <w:t>.</w:t>
-      </w:r>
-    </w:p>
-    <w:p>
-      <w:pPr>
-        <w:jc w:val="both"/>
-      </w:pPr>
-      <w:r>
-        <w:t>Leggendo quindi sia l’</w:t>
-      </w:r>
-      <w:proofErr w:type="spellStart"/>
-      <w:r>
-        <w:rPr>
-          <w:b/>
-          <w:bCs/>
-          <w:i/>
-          <w:iCs/>
-        </w:rPr>
-        <w:t>annual</w:t>
-      </w:r>
-      <w:proofErr w:type="spellEnd"/>
-      <w:r>
-        <w:rPr>
-          <w:b/>
-          <w:bCs/>
-          <w:i/>
-          <w:iCs/>
-        </w:rPr>
-        <w:t xml:space="preserve"> report</w:t>
-      </w:r>
-      <w:r>
-        <w:t xml:space="preserve"> sia il </w:t>
-      </w:r>
-      <w:r>
-        <w:rPr>
-          <w:b/>
-          <w:bCs/>
-          <w:i/>
-          <w:iCs/>
-        </w:rPr>
-        <w:t>10-K report</w:t>
-      </w:r>
-      <w:r>
-        <w:t>, un investitore può farsi un’idea su quale sia la salute finanziaria di un’azienda</w:t>
-      </w:r>
-      <w:r>
-        <w:t xml:space="preserve"> e quali siano i suoi obiettivi per il futuro.</w:t>
       </w:r>
     </w:p>
     <w:p>
@@ -2181,7 +2086,7 @@
             <w:rStyle w:val="Collegamentoipertestuale"/>
             <w:lang w:val="en-US"/>
           </w:rPr>
-          <w:t>How to Read &amp; Understand a Balance Sheet | HBS Online</w:t>
+          <w:t>How to Read &amp; Understand a Cash Flow Statement | HBS Online</w:t>
         </w:r>
       </w:hyperlink>
     </w:p>
@@ -2195,28 +2100,139 @@
     </w:p>
     <w:p>
       <w:pPr>
-        <w:jc w:val="both"/>
-        <w:rPr>
-          <w:lang w:val="en-US"/>
-        </w:rPr>
-      </w:pPr>
-    </w:p>
-    <w:p>
-      <w:pPr>
-        <w:pStyle w:val="Titolo1"/>
-        <w:jc w:val="both"/>
-        <w:rPr>
-          <w:lang w:val="en-US"/>
-        </w:rPr>
-      </w:pPr>
-      <w:bookmarkStart w:id="5" w:name="_Toc161667311"/>
-      <w:r>
-        <w:rPr>
-          <w:lang w:val="en-US"/>
-        </w:rPr>
-        <w:t>How to read &amp; Understand a Balance Sheet</w:t>
+        <w:pStyle w:val="Titolo2"/>
+        <w:jc w:val="both"/>
+        <w:rPr>
+          <w:lang w:val="en-US"/>
+        </w:rPr>
+      </w:pPr>
+      <w:bookmarkStart w:id="5" w:name="_Toc161999279"/>
+      <w:r>
+        <w:rPr>
+          <w:lang w:val="en-US"/>
+        </w:rPr>
+        <w:t>How to Read an Annual Report</w:t>
       </w:r>
       <w:bookmarkEnd w:id="5"/>
+    </w:p>
+    <w:p>
+      <w:pPr>
+        <w:jc w:val="both"/>
+      </w:pPr>
+      <w:r>
+        <w:t xml:space="preserve">Oltre ad ogni </w:t>
+      </w:r>
+      <w:proofErr w:type="spellStart"/>
+      <w:r>
+        <w:rPr>
+          <w:i/>
+          <w:iCs/>
+        </w:rPr>
+        <w:t>annual</w:t>
+      </w:r>
+      <w:proofErr w:type="spellEnd"/>
+      <w:r>
+        <w:rPr>
+          <w:i/>
+          <w:iCs/>
+        </w:rPr>
+        <w:t xml:space="preserve"> report</w:t>
+      </w:r>
+      <w:r>
+        <w:t>,</w:t>
+      </w:r>
+      <w:r>
+        <w:t xml:space="preserve"> ogni azienda americana deve fornire </w:t>
+      </w:r>
+      <w:proofErr w:type="spellStart"/>
+      <w:r>
+        <w:t>all</w:t>
+      </w:r>
+      <w:proofErr w:type="spellEnd"/>
+      <w:r>
+        <w:t xml:space="preserve"> SEC un documento denominato </w:t>
+      </w:r>
+      <w:r>
+        <w:rPr>
+          <w:b/>
+          <w:bCs/>
+          <w:i/>
+          <w:iCs/>
+        </w:rPr>
+        <w:t>10-K</w:t>
+      </w:r>
+      <w:r>
+        <w:t>, il quale è un documento particolarmente dettagliato che permette di dare a tutti gli investitori delle informazioni sullo status finanziario dell’azienda.</w:t>
+      </w:r>
+    </w:p>
+    <w:p>
+      <w:pPr>
+        <w:jc w:val="both"/>
+      </w:pPr>
+      <w:r>
+        <w:t xml:space="preserve">Il report </w:t>
+      </w:r>
+      <w:r>
+        <w:rPr>
+          <w:b/>
+          <w:bCs/>
+          <w:i/>
+          <w:iCs/>
+        </w:rPr>
+        <w:t xml:space="preserve">10-K </w:t>
+      </w:r>
+      <w:r>
+        <w:t>deve seguire delle linee guida fornite dalla SEC</w:t>
+      </w:r>
+      <w:r>
+        <w:t>.</w:t>
+      </w:r>
+    </w:p>
+    <w:p>
+      <w:pPr>
+        <w:jc w:val="both"/>
+      </w:pPr>
+      <w:r>
+        <w:t>Leggendo quindi sia l’</w:t>
+      </w:r>
+      <w:proofErr w:type="spellStart"/>
+      <w:r>
+        <w:rPr>
+          <w:b/>
+          <w:bCs/>
+          <w:i/>
+          <w:iCs/>
+        </w:rPr>
+        <w:t>annual</w:t>
+      </w:r>
+      <w:proofErr w:type="spellEnd"/>
+      <w:r>
+        <w:rPr>
+          <w:b/>
+          <w:bCs/>
+          <w:i/>
+          <w:iCs/>
+        </w:rPr>
+        <w:t xml:space="preserve"> report</w:t>
+      </w:r>
+      <w:r>
+        <w:t xml:space="preserve"> sia il </w:t>
+      </w:r>
+      <w:r>
+        <w:rPr>
+          <w:b/>
+          <w:bCs/>
+          <w:i/>
+          <w:iCs/>
+        </w:rPr>
+        <w:t>10-K report</w:t>
+      </w:r>
+      <w:r>
+        <w:t>, un investitore può farsi un’idea su quale sia la salute finanziaria di un’azienda</w:t>
+      </w:r>
+      <w:r>
+        <w:t xml:space="preserve"> e quali siano i suoi obiettivi per il futuro.</w:t>
+      </w:r>
     </w:p>
     <w:p>
       <w:pPr>
@@ -2237,14 +2253,64 @@
     </w:p>
     <w:p>
       <w:pPr>
+        <w:jc w:val="both"/>
+        <w:rPr>
+          <w:lang w:val="en-US"/>
+        </w:rPr>
+      </w:pPr>
+    </w:p>
+    <w:p>
+      <w:pPr>
+        <w:jc w:val="both"/>
+        <w:rPr>
+          <w:lang w:val="en-US"/>
+        </w:rPr>
+      </w:pPr>
+    </w:p>
+    <w:p>
+      <w:pPr>
+        <w:pStyle w:val="Titolo1"/>
+        <w:jc w:val="both"/>
+        <w:rPr>
+          <w:lang w:val="en-US"/>
+        </w:rPr>
+      </w:pPr>
+      <w:bookmarkStart w:id="6" w:name="_Toc161999280"/>
+      <w:r>
+        <w:rPr>
+          <w:lang w:val="en-US"/>
+        </w:rPr>
+        <w:t>How to read &amp; Understand a Balance Sheet</w:t>
+      </w:r>
+      <w:bookmarkEnd w:id="6"/>
+    </w:p>
+    <w:p>
+      <w:pPr>
+        <w:jc w:val="both"/>
+        <w:rPr>
+          <w:lang w:val="en-US"/>
+        </w:rPr>
+      </w:pPr>
+      <w:hyperlink r:id="rId13" w:history="1">
+        <w:r>
+          <w:rPr>
+            <w:rStyle w:val="Collegamentoipertestuale"/>
+            <w:lang w:val="en-US"/>
+          </w:rPr>
+          <w:t>How to Read &amp; Understand a Balance Sheet | HBS Online</w:t>
+        </w:r>
+      </w:hyperlink>
+    </w:p>
+    <w:p>
+      <w:pPr>
         <w:pStyle w:val="Titolo2"/>
         <w:jc w:val="both"/>
       </w:pPr>
-      <w:bookmarkStart w:id="6" w:name="_Toc161667312"/>
+      <w:bookmarkStart w:id="7" w:name="_Toc161999281"/>
       <w:r>
         <w:t>Assets</w:t>
       </w:r>
-      <w:bookmarkEnd w:id="6"/>
+      <w:bookmarkEnd w:id="7"/>
     </w:p>
     <w:p>
       <w:pPr>
@@ -2409,11 +2475,11 @@
         <w:pStyle w:val="Titolo2"/>
         <w:jc w:val="both"/>
       </w:pPr>
-      <w:bookmarkStart w:id="7" w:name="_Toc161667313"/>
+      <w:bookmarkStart w:id="8" w:name="_Toc161999282"/>
       <w:r>
         <w:t>Liabilities</w:t>
       </w:r>
-      <w:bookmarkEnd w:id="7"/>
+      <w:bookmarkEnd w:id="8"/>
     </w:p>
     <w:p>
       <w:pPr>
@@ -2647,16 +2713,17 @@
         <w:pStyle w:val="Titolo2"/>
         <w:jc w:val="both"/>
       </w:pPr>
-      <w:bookmarkStart w:id="8" w:name="_Toc161667314"/>
-      <w:proofErr w:type="spellStart"/>
-      <w:r>
+      <w:bookmarkStart w:id="9" w:name="_Toc161999283"/>
+      <w:proofErr w:type="spellStart"/>
+      <w:r>
+        <w:lastRenderedPageBreak/>
         <w:t>Owners</w:t>
       </w:r>
       <w:proofErr w:type="spellEnd"/>
       <w:r>
         <w:t>’ Equity</w:t>
       </w:r>
-      <w:bookmarkEnd w:id="8"/>
+      <w:bookmarkEnd w:id="9"/>
     </w:p>
     <w:p>
       <w:pPr>
@@ -2728,7 +2795,6 @@
         <w:rPr>
           <w:lang w:val="en-US"/>
         </w:rPr>
-        <w:lastRenderedPageBreak/>
         <w:t>L’</w:t>
       </w:r>
       <w:r>
@@ -3034,7 +3100,7 @@
       <w:pPr>
         <w:jc w:val="both"/>
       </w:pPr>
-      <w:hyperlink r:id="rId13" w:history="1">
+      <w:hyperlink r:id="rId14" w:history="1">
         <w:r>
           <w:rPr>
             <w:rStyle w:val="Collegamentoipertestuale"/>
@@ -3060,7 +3126,7 @@
           <w:lang w:val="en-US"/>
         </w:rPr>
       </w:pPr>
-      <w:bookmarkStart w:id="9" w:name="_Toc161667315"/>
+      <w:bookmarkStart w:id="10" w:name="_Toc161999284"/>
       <w:r>
         <w:rPr>
           <w:lang w:val="en-US"/>
@@ -3073,15 +3139,15 @@
         </w:rPr>
         <w:t>ncome Statement</w:t>
       </w:r>
-      <w:bookmarkEnd w:id="9"/>
-    </w:p>
-    <w:p>
-      <w:pPr>
-        <w:rPr>
-          <w:lang w:val="en-US"/>
-        </w:rPr>
-      </w:pPr>
-      <w:hyperlink r:id="rId14" w:history="1">
+      <w:bookmarkEnd w:id="10"/>
+    </w:p>
+    <w:p>
+      <w:pPr>
+        <w:rPr>
+          <w:lang w:val="en-US"/>
+        </w:rPr>
+      </w:pPr>
+      <w:hyperlink r:id="rId15" w:history="1">
         <w:r>
           <w:rPr>
             <w:rStyle w:val="Collegamentoipertestuale"/>
@@ -3302,6 +3368,7 @@
         <w:rPr>
           <w:noProof/>
         </w:rPr>
+        <w:lastRenderedPageBreak/>
         <w:drawing>
           <wp:inline distT="0" distB="0" distL="0" distR="0" wp14:anchorId="2ABA77C2" wp14:editId="28428970">
             <wp:extent cx="4094844" cy="3524250"/>
@@ -3318,7 +3385,7 @@
                     <pic:cNvPicPr/>
                   </pic:nvPicPr>
                   <pic:blipFill>
-                    <a:blip r:embed="rId15"/>
+                    <a:blip r:embed="rId16"/>
                     <a:stretch>
                       <a:fillRect/>
                     </a:stretch>

</xml_diff>